<commit_message>
the same thing, but on a new branch
</commit_message>
<xml_diff>
--- a/ElasticNetAlg For TSP by str1k6r/InstructionUA.docx
+++ b/ElasticNetAlg For TSP by str1k6r/InstructionUA.docx
@@ -17154,30 +17154,179 @@
         <w:tab/>
         <w:t xml:space="preserve">Ресурс із сесією запусків конкретного алгоритму: </w:t>
       </w:r>
-      <w:hyperlink r:id="rId14" w:history="1">
-        <w:proofErr w:type="spellStart"/>
-        <w:r>
-          <w:rPr>
-            <w:rStyle w:val="Hyperlink"/>
-            <w:rFonts w:ascii="Times New Roman" w:eastAsia="Calibri" w:hAnsi="Times New Roman" w:cs="Times New Roman"/>
-            <w:sz w:val="28"/>
-            <w:szCs w:val="28"/>
-            <w:lang w:val="uk-UA"/>
-          </w:rPr>
-          <w:t>output</w:t>
-        </w:r>
-        <w:proofErr w:type="spellEnd"/>
-        <w:r>
-          <w:rPr>
-            <w:rStyle w:val="Hyperlink"/>
-            <w:rFonts w:ascii="Times New Roman" w:eastAsia="Calibri" w:hAnsi="Times New Roman" w:cs="Times New Roman"/>
-            <w:sz w:val="28"/>
-            <w:szCs w:val="28"/>
-            <w:lang w:val="uk-UA"/>
-          </w:rPr>
-          <w:t>\sampleResults.txt</w:t>
-        </w:r>
-      </w:hyperlink>
+      <w:r>
+        <w:fldChar w:fldCharType="begin"/>
+      </w:r>
+      <w:r>
+        <w:instrText>HYPERLINK</w:instrText>
+      </w:r>
+      <w:r>
+        <w:rPr>
+          <w:lang w:val="uk-UA"/>
+        </w:rPr>
+        <w:instrText xml:space="preserve"> "</w:instrText>
+      </w:r>
+      <w:r>
+        <w:instrText>D</w:instrText>
+      </w:r>
+      <w:r>
+        <w:rPr>
+          <w:lang w:val="uk-UA"/>
+        </w:rPr>
+        <w:instrText>:\\</w:instrText>
+      </w:r>
+      <w:r>
+        <w:instrText>Repos</w:instrText>
+      </w:r>
+      <w:r>
+        <w:rPr>
+          <w:lang w:val="uk-UA"/>
+        </w:rPr>
+        <w:instrText>\\</w:instrText>
+      </w:r>
+      <w:r>
+        <w:instrText>TSP</w:instrText>
+      </w:r>
+      <w:r>
+        <w:rPr>
+          <w:lang w:val="uk-UA"/>
+        </w:rPr>
+        <w:instrText>_</w:instrText>
+      </w:r>
+      <w:r>
+        <w:instrText>Algo</w:instrText>
+      </w:r>
+      <w:r>
+        <w:rPr>
+          <w:lang w:val="uk-UA"/>
+        </w:rPr>
+        <w:instrText>\\</w:instrText>
+      </w:r>
+      <w:r>
+        <w:instrText>ElasticNetAlg</w:instrText>
+      </w:r>
+      <w:r>
+        <w:rPr>
+          <w:lang w:val="uk-UA"/>
+        </w:rPr>
+        <w:instrText xml:space="preserve"> </w:instrText>
+      </w:r>
+      <w:r>
+        <w:instrText>For</w:instrText>
+      </w:r>
+      <w:r>
+        <w:rPr>
+          <w:lang w:val="uk-UA"/>
+        </w:rPr>
+        <w:instrText xml:space="preserve"> </w:instrText>
+      </w:r>
+      <w:r>
+        <w:instrText>TSP</w:instrText>
+      </w:r>
+      <w:r>
+        <w:rPr>
+          <w:lang w:val="uk-UA"/>
+        </w:rPr>
+        <w:instrText xml:space="preserve"> </w:instrText>
+      </w:r>
+      <w:r>
+        <w:instrText>by</w:instrText>
+      </w:r>
+      <w:r>
+        <w:rPr>
+          <w:lang w:val="uk-UA"/>
+        </w:rPr>
+        <w:instrText xml:space="preserve"> </w:instrText>
+      </w:r>
+      <w:r>
+        <w:instrText>str</w:instrText>
+      </w:r>
+      <w:r>
+        <w:rPr>
+          <w:lang w:val="uk-UA"/>
+        </w:rPr>
+        <w:instrText>1</w:instrText>
+      </w:r>
+      <w:r>
+        <w:instrText>k</w:instrText>
+      </w:r>
+      <w:r>
+        <w:rPr>
+          <w:lang w:val="uk-UA"/>
+        </w:rPr>
+        <w:instrText>6</w:instrText>
+      </w:r>
+      <w:r>
+        <w:instrText>r</w:instrText>
+      </w:r>
+      <w:r>
+        <w:rPr>
+          <w:lang w:val="uk-UA"/>
+        </w:rPr>
+        <w:instrText>\\</w:instrText>
+      </w:r>
+      <w:r>
+        <w:instrText>output</w:instrText>
+      </w:r>
+      <w:r>
+        <w:rPr>
+          <w:lang w:val="uk-UA"/>
+        </w:rPr>
+        <w:instrText>\\</w:instrText>
+      </w:r>
+      <w:r>
+        <w:instrText>sampleResults</w:instrText>
+      </w:r>
+      <w:r>
+        <w:rPr>
+          <w:lang w:val="uk-UA"/>
+        </w:rPr>
+        <w:instrText>.</w:instrText>
+      </w:r>
+      <w:r>
+        <w:instrText>txt</w:instrText>
+      </w:r>
+      <w:r>
+        <w:rPr>
+          <w:lang w:val="uk-UA"/>
+        </w:rPr>
+        <w:instrText>"</w:instrText>
+      </w:r>
+      <w:r>
+        <w:fldChar w:fldCharType="separate"/>
+      </w:r>
+      <w:proofErr w:type="spellStart"/>
+      <w:r>
+        <w:rPr>
+          <w:rStyle w:val="Hyperlink"/>
+          <w:rFonts w:ascii="Times New Roman" w:eastAsia="Calibri" w:hAnsi="Times New Roman" w:cs="Times New Roman"/>
+          <w:sz w:val="28"/>
+          <w:szCs w:val="28"/>
+          <w:lang w:val="uk-UA"/>
+        </w:rPr>
+        <w:t>output</w:t>
+      </w:r>
+      <w:proofErr w:type="spellEnd"/>
+      <w:r>
+        <w:rPr>
+          <w:rStyle w:val="Hyperlink"/>
+          <w:rFonts w:ascii="Times New Roman" w:eastAsia="Calibri" w:hAnsi="Times New Roman" w:cs="Times New Roman"/>
+          <w:sz w:val="28"/>
+          <w:szCs w:val="28"/>
+          <w:lang w:val="uk-UA"/>
+        </w:rPr>
+        <w:t>\sampleResults.txt</w:t>
+      </w:r>
+      <w:r>
+        <w:rPr>
+          <w:rStyle w:val="Hyperlink"/>
+          <w:rFonts w:ascii="Times New Roman" w:eastAsia="Calibri" w:hAnsi="Times New Roman" w:cs="Times New Roman"/>
+          <w:sz w:val="28"/>
+          <w:szCs w:val="28"/>
+          <w:lang w:val="uk-UA"/>
+        </w:rPr>
+        <w:fldChar w:fldCharType="end"/>
+      </w:r>
     </w:p>
     <w:p>
       <w:pPr>
@@ -17281,7 +17430,7 @@
                     <pic:cNvPicPr/>
                   </pic:nvPicPr>
                   <pic:blipFill rotWithShape="1">
-                    <a:blip r:embed="rId15"/>
+                    <a:blip r:embed="rId14"/>
                     <a:srcRect l="1053" t="8182" r="26451" b="52109"/>
                     <a:stretch/>
                   </pic:blipFill>
@@ -21956,7 +22105,7 @@
                     <pic:cNvPicPr/>
                   </pic:nvPicPr>
                   <pic:blipFill rotWithShape="1">
-                    <a:blip r:embed="rId16"/>
+                    <a:blip r:embed="rId15"/>
                     <a:srcRect l="2106" t="3369" r="40439" b="5423"/>
                     <a:stretch/>
                   </pic:blipFill>
@@ -34074,8 +34223,6 @@
         </w:rPr>
         <w:t>57. Усі 5 міст задовольняють третю умову завершення виконання алгоритму:</w:t>
       </w:r>
-      <w:bookmarkStart w:id="0" w:name="_GoBack"/>
-      <w:bookmarkEnd w:id="0"/>
     </w:p>
     <w:p>
       <w:pPr>
@@ -34974,6 +35121,7 @@
             </m:ctrlPr>
           </m:dPr>
           <m:e>
+            <w:bookmarkStart w:id="0" w:name="_GoBack"/>
             <m:r>
               <m:rPr>
                 <m:sty m:val="bi"/>
@@ -34985,6 +35133,7 @@
               </w:rPr>
               <m:t>OnFinalization</m:t>
             </m:r>
+            <w:bookmarkEnd w:id="0"/>
           </m:e>
         </m:d>
       </m:oMath>
@@ -35034,7 +35183,7 @@
                     <pic:cNvPicPr/>
                   </pic:nvPicPr>
                   <pic:blipFill rotWithShape="1">
-                    <a:blip r:embed="rId17"/>
+                    <a:blip r:embed="rId16"/>
                     <a:srcRect l="1805" t="5535" r="40289" b="5182"/>
                     <a:stretch/>
                   </pic:blipFill>
@@ -36034,7 +36183,7 @@
 </file>
 
 <file path=customXml/itemProps1.xml><?xml version="1.0" encoding="utf-8"?>
-<ds:datastoreItem xmlns:ds="http://schemas.openxmlformats.org/officeDocument/2006/customXml" ds:itemID="{2F3C9AA5-774E-48A0-A7B1-26FD2E441D11}">
+<ds:datastoreItem xmlns:ds="http://schemas.openxmlformats.org/officeDocument/2006/customXml" ds:itemID="{1E85916F-8BC0-4B80-B8B7-E0E123A5B6BA}">
   <ds:schemaRefs>
     <ds:schemaRef ds:uri="http://schemas.openxmlformats.org/officeDocument/2006/bibliography"/>
   </ds:schemaRefs>

</xml_diff>